<commit_message>
actualitzem enllaços dels documents
</commit_message>
<xml_diff>
--- a/Documents/Administració de la Generalitat de Catalunya/A-Drets socials/Document homologació - Renda Garantida Ciutadana_v1.0.docx
+++ b/Documents/Administració de la Generalitat de Catalunya/A-Drets socials/Document homologació - Renda Garantida Ciutadana_v1.0.docx
@@ -1,6 +1,6 @@
 
 <file path=word/document.xml><?xml version="1.0" encoding="utf-8"?>
-<w:document xmlns:wpc="http://schemas.microsoft.com/office/word/2010/wordprocessingCanvas" xmlns:mc="http://schemas.openxmlformats.org/markup-compatibility/2006" xmlns:o="urn:schemas-microsoft-com:office:office" xmlns:r="http://schemas.openxmlformats.org/officeDocument/2006/relationships" xmlns:m="http://schemas.openxmlformats.org/officeDocument/2006/math" xmlns:v="urn:schemas-microsoft-com:vml" xmlns:wp14="http://schemas.microsoft.com/office/word/2010/wordprocessingDrawing" xmlns:wp="http://schemas.openxmlformats.org/drawingml/2006/wordprocessingDrawing" xmlns:w10="urn:schemas-microsoft-com:office:word" xmlns:w="http://schemas.openxmlformats.org/wordprocessingml/2006/main" xmlns:w14="http://schemas.microsoft.com/office/word/2010/wordml" xmlns:w15="http://schemas.microsoft.com/office/word/2012/wordml" xmlns:wpg="http://schemas.microsoft.com/office/word/2010/wordprocessingGroup" xmlns:wpi="http://schemas.microsoft.com/office/word/2010/wordprocessingInk" xmlns:wne="http://schemas.microsoft.com/office/word/2006/wordml" xmlns:wps="http://schemas.microsoft.com/office/word/2010/wordprocessingShape" mc:Ignorable="w14 w15 wp14">
+<w:document xmlns:wpc="http://schemas.microsoft.com/office/word/2010/wordprocessingCanvas" xmlns:cx="http://schemas.microsoft.com/office/drawing/2014/chartex" xmlns:cx1="http://schemas.microsoft.com/office/drawing/2015/9/8/chartex" xmlns:cx2="http://schemas.microsoft.com/office/drawing/2015/10/21/chartex" xmlns:cx3="http://schemas.microsoft.com/office/drawing/2016/5/9/chartex" xmlns:cx4="http://schemas.microsoft.com/office/drawing/2016/5/10/chartex" xmlns:cx5="http://schemas.microsoft.com/office/drawing/2016/5/11/chartex" xmlns:cx6="http://schemas.microsoft.com/office/drawing/2016/5/12/chartex" xmlns:cx7="http://schemas.microsoft.com/office/drawing/2016/5/13/chartex" xmlns:cx8="http://schemas.microsoft.com/office/drawing/2016/5/14/chartex" xmlns:mc="http://schemas.openxmlformats.org/markup-compatibility/2006" xmlns:aink="http://schemas.microsoft.com/office/drawing/2016/ink" xmlns:am3d="http://schemas.microsoft.com/office/drawing/2017/model3d" xmlns:o="urn:schemas-microsoft-com:office:office" xmlns:oel="http://schemas.microsoft.com/office/2019/extlst" xmlns:r="http://schemas.openxmlformats.org/officeDocument/2006/relationships" xmlns:m="http://schemas.openxmlformats.org/officeDocument/2006/math" xmlns:v="urn:schemas-microsoft-com:vml" xmlns:wp14="http://schemas.microsoft.com/office/word/2010/wordprocessingDrawing" xmlns:wp="http://schemas.openxmlformats.org/drawingml/2006/wordprocessingDrawing" xmlns:w10="urn:schemas-microsoft-com:office:word" xmlns:w="http://schemas.openxmlformats.org/wordprocessingml/2006/main" xmlns:w14="http://schemas.microsoft.com/office/word/2010/wordml" xmlns:w15="http://schemas.microsoft.com/office/word/2012/wordml" xmlns:w16cex="http://schemas.microsoft.com/office/word/2018/wordml/cex" xmlns:w16cid="http://schemas.microsoft.com/office/word/2016/wordml/cid" xmlns:w16="http://schemas.microsoft.com/office/word/2018/wordml" xmlns:w16sdtdh="http://schemas.microsoft.com/office/word/2020/wordml/sdtdatahash" xmlns:w16se="http://schemas.microsoft.com/office/word/2015/wordml/symex" xmlns:wpg="http://schemas.microsoft.com/office/word/2010/wordprocessingGroup" xmlns:wpi="http://schemas.microsoft.com/office/word/2010/wordprocessingInk" xmlns:wne="http://schemas.microsoft.com/office/word/2006/wordml" xmlns:wps="http://schemas.microsoft.com/office/word/2010/wordprocessingShape" mc:Ignorable="w14 w15 w16se w16cid w16 w16cex w16sdtdh wp14">
   <w:body>
     <w:p>
       <w:pPr>
@@ -17,11 +17,6 @@
         <w:t xml:space="preserve"> </w:t>
       </w:r>
       <w:r>
-        <w:rPr>
-          <w:rFonts w:ascii="Raleway" w:hAnsi="Raleway"/>
-          <w:color w:val="212529"/>
-          <w:shd w:val="clear" w:color="auto" w:fill="F5F5F5"/>
-        </w:rPr>
         <w:t>Renda Garantida Ciutadana</w:t>
       </w:r>
       <w:r>
@@ -74,7 +69,7 @@
     </w:p>
     <w:tbl>
       <w:tblPr>
-        <w:tblStyle w:val="Tabladecuadrcula5oscura-nfasis1"/>
+        <w:tblStyle w:val="Tablaconcuadrcula5oscura-nfasis1"/>
         <w:tblW w:w="14029" w:type="dxa"/>
         <w:tblLook w:val="04A0" w:firstRow="1" w:lastRow="0" w:firstColumn="1" w:lastColumn="0" w:noHBand="0" w:noVBand="1"/>
       </w:tblPr>
@@ -326,8 +321,6 @@
             <w:r>
               <w:t>Retorna resultat COBRA i imports o  NO COBRA</w:t>
             </w:r>
-            <w:bookmarkStart w:id="0" w:name="_GoBack"/>
-            <w:bookmarkEnd w:id="0"/>
           </w:p>
         </w:tc>
         <w:tc>
@@ -515,10 +508,10 @@
         <w:t>Us recordem que e</w:t>
       </w:r>
       <w:r>
-        <w:t>l Consorci AOC, amb l'objectiu de facilitar el desenvolupament de les integracions, posa a la vostra disposició els següe</w:t>
-      </w:r>
-      <w:r>
-        <w:t xml:space="preserve">nts </w:t>
+        <w:t xml:space="preserve">l Consorci AOC, amb l'objectiu de facilitar el desenvolupament de les integracions, posa a la vostra disposició </w:t>
+      </w:r>
+      <w:r>
+        <w:t xml:space="preserve">el </w:t>
       </w:r>
       <w:hyperlink r:id="rId9" w:history="1">
         <w:r>
@@ -538,33 +531,13 @@
         <w:t>.</w:t>
       </w:r>
     </w:p>
-    <w:p>
-      <w:pPr>
-        <w:pStyle w:val="Prrafodelista"/>
-        <w:numPr>
-          <w:ilvl w:val="0"/>
-          <w:numId w:val="3"/>
-        </w:numPr>
-        <w:spacing w:line="276" w:lineRule="auto"/>
-        <w:jc w:val="both"/>
-      </w:pPr>
-      <w:r>
-        <w:t xml:space="preserve">Per altra banda, també teniu disponible la </w:t>
-      </w:r>
-      <w:hyperlink r:id="rId10" w:history="1">
-        <w:r>
-          <w:rPr>
-            <w:rStyle w:val="Hipervnculo"/>
-          </w:rPr>
-          <w:t>documentació d’integració i esquemes</w:t>
-        </w:r>
-      </w:hyperlink>
-      <w:r>
-        <w:t xml:space="preserve"> de la missatgeria específica del servei.</w:t>
-      </w:r>
-    </w:p>
     <w:sectPr>
+      <w:headerReference w:type="even" r:id="rId10"/>
       <w:headerReference w:type="default" r:id="rId11"/>
+      <w:footerReference w:type="even" r:id="rId12"/>
+      <w:footerReference w:type="default" r:id="rId13"/>
+      <w:headerReference w:type="first" r:id="rId14"/>
+      <w:footerReference w:type="first" r:id="rId15"/>
       <w:pgSz w:w="16838" w:h="11906" w:orient="landscape"/>
       <w:pgMar w:top="1701" w:right="1417" w:bottom="1701" w:left="1417" w:header="708" w:footer="708" w:gutter="0"/>
       <w:cols w:space="708"/>
@@ -574,20 +547,8 @@
 </w:document>
 </file>
 
-<file path=word/commentsExtensible.xml><?xml version="1.0" encoding="utf-8"?>
-<w16cex:commentsExtensible xmlns:wpc="http://schemas.microsoft.com/office/word/2010/wordprocessingCanvas" xmlns:cx="http://schemas.microsoft.com/office/drawing/2014/chartex" xmlns:cx1="http://schemas.microsoft.com/office/drawing/2015/9/8/chartex" xmlns:cx2="http://schemas.microsoft.com/office/drawing/2015/10/21/chartex" xmlns:cx3="http://schemas.microsoft.com/office/drawing/2016/5/9/chartex" xmlns:cx4="http://schemas.microsoft.com/office/drawing/2016/5/10/chartex" xmlns:cx5="http://schemas.microsoft.com/office/drawing/2016/5/11/chartex" xmlns:cx6="http://schemas.microsoft.com/office/drawing/2016/5/12/chartex" xmlns:cx7="http://schemas.microsoft.com/office/drawing/2016/5/13/chartex" xmlns:cx8="http://schemas.microsoft.com/office/drawing/2016/5/14/chartex" xmlns:mc="http://schemas.openxmlformats.org/markup-compatibility/2006" xmlns:aink="http://schemas.microsoft.com/office/drawing/2016/ink" xmlns:am3d="http://schemas.microsoft.com/office/drawing/2017/model3d" xmlns:o="urn:schemas-microsoft-com:office:office" xmlns:r="http://schemas.openxmlformats.org/officeDocument/2006/relationships" xmlns:m="http://schemas.openxmlformats.org/officeDocument/2006/math" xmlns:v="urn:schemas-microsoft-com:vml" xmlns:wp14="http://schemas.microsoft.com/office/word/2010/wordprocessingDrawing" xmlns:wp="http://schemas.openxmlformats.org/drawingml/2006/wordprocessingDrawing" xmlns:w10="urn:schemas-microsoft-com:office:word" xmlns:w="http://schemas.openxmlformats.org/wordprocessingml/2006/main" xmlns:w14="http://schemas.microsoft.com/office/word/2010/wordml" xmlns:w15="http://schemas.microsoft.com/office/word/2012/wordml" xmlns:w16cex="http://schemas.microsoft.com/office/word/2018/wordml/cex" xmlns:w16cid="http://schemas.microsoft.com/office/word/2016/wordml/cid" xmlns:w16="http://schemas.microsoft.com/office/word/2018/wordml" xmlns:w16sdtdh="http://schemas.microsoft.com/office/word/2020/wordml/sdtdatahash" xmlns:w16se="http://schemas.microsoft.com/office/word/2015/wordml/symex" xmlns:wpg="http://schemas.microsoft.com/office/word/2010/wordprocessingGroup" xmlns:wpi="http://schemas.microsoft.com/office/word/2010/wordprocessingInk" xmlns:wne="http://schemas.microsoft.com/office/word/2006/wordml" xmlns:wps="http://schemas.microsoft.com/office/word/2010/wordprocessingShape" mc:Ignorable="w14 w15 w16se w16cid w16 w16cex w16sdtdh wp14">
-  <w16cex:commentExtensible w16cex:durableId="248D5FD1" w16cex:dateUtc="2021-07-05T08:39:00Z"/>
-</w16cex:commentsExtensible>
-</file>
-
-<file path=word/commentsIds.xml><?xml version="1.0" encoding="utf-8"?>
-<w16cid:commentsIds xmlns:wpc="http://schemas.microsoft.com/office/word/2010/wordprocessingCanvas" xmlns:cx="http://schemas.microsoft.com/office/drawing/2014/chartex" xmlns:cx1="http://schemas.microsoft.com/office/drawing/2015/9/8/chartex" xmlns:cx2="http://schemas.microsoft.com/office/drawing/2015/10/21/chartex" xmlns:cx3="http://schemas.microsoft.com/office/drawing/2016/5/9/chartex" xmlns:cx4="http://schemas.microsoft.com/office/drawing/2016/5/10/chartex" xmlns:cx5="http://schemas.microsoft.com/office/drawing/2016/5/11/chartex" xmlns:cx6="http://schemas.microsoft.com/office/drawing/2016/5/12/chartex" xmlns:cx7="http://schemas.microsoft.com/office/drawing/2016/5/13/chartex" xmlns:cx8="http://schemas.microsoft.com/office/drawing/2016/5/14/chartex" xmlns:mc="http://schemas.openxmlformats.org/markup-compatibility/2006" xmlns:aink="http://schemas.microsoft.com/office/drawing/2016/ink" xmlns:am3d="http://schemas.microsoft.com/office/drawing/2017/model3d" xmlns:o="urn:schemas-microsoft-com:office:office" xmlns:r="http://schemas.openxmlformats.org/officeDocument/2006/relationships" xmlns:m="http://schemas.openxmlformats.org/officeDocument/2006/math" xmlns:v="urn:schemas-microsoft-com:vml" xmlns:wp14="http://schemas.microsoft.com/office/word/2010/wordprocessingDrawing" xmlns:wp="http://schemas.openxmlformats.org/drawingml/2006/wordprocessingDrawing" xmlns:w10="urn:schemas-microsoft-com:office:word" xmlns:w="http://schemas.openxmlformats.org/wordprocessingml/2006/main" xmlns:w14="http://schemas.microsoft.com/office/word/2010/wordml" xmlns:w15="http://schemas.microsoft.com/office/word/2012/wordml" xmlns:w16cex="http://schemas.microsoft.com/office/word/2018/wordml/cex" xmlns:w16cid="http://schemas.microsoft.com/office/word/2016/wordml/cid" xmlns:w16="http://schemas.microsoft.com/office/word/2018/wordml" xmlns:w16sdtdh="http://schemas.microsoft.com/office/word/2020/wordml/sdtdatahash" xmlns:w16se="http://schemas.microsoft.com/office/word/2015/wordml/symex" xmlns:wpg="http://schemas.microsoft.com/office/word/2010/wordprocessingGroup" xmlns:wpi="http://schemas.microsoft.com/office/word/2010/wordprocessingInk" xmlns:wne="http://schemas.microsoft.com/office/word/2006/wordml" xmlns:wps="http://schemas.microsoft.com/office/word/2010/wordprocessingShape" mc:Ignorable="w14 w15 w16se w16cid w16 w16cex w16sdtdh wp14">
-  <w16cid:commentId w16cid:paraId="2B72541F" w16cid:durableId="248D5FD1"/>
-</w16cid:commentsIds>
-</file>
-
 <file path=word/endnotes.xml><?xml version="1.0" encoding="utf-8"?>
-<w:endnotes xmlns:wpc="http://schemas.microsoft.com/office/word/2010/wordprocessingCanvas" xmlns:mc="http://schemas.openxmlformats.org/markup-compatibility/2006" xmlns:o="urn:schemas-microsoft-com:office:office" xmlns:r="http://schemas.openxmlformats.org/officeDocument/2006/relationships" xmlns:m="http://schemas.openxmlformats.org/officeDocument/2006/math" xmlns:v="urn:schemas-microsoft-com:vml" xmlns:wp14="http://schemas.microsoft.com/office/word/2010/wordprocessingDrawing" xmlns:wp="http://schemas.openxmlformats.org/drawingml/2006/wordprocessingDrawing" xmlns:w10="urn:schemas-microsoft-com:office:word" xmlns:w="http://schemas.openxmlformats.org/wordprocessingml/2006/main" xmlns:w14="http://schemas.microsoft.com/office/word/2010/wordml" xmlns:w15="http://schemas.microsoft.com/office/word/2012/wordml" xmlns:wpg="http://schemas.microsoft.com/office/word/2010/wordprocessingGroup" xmlns:wpi="http://schemas.microsoft.com/office/word/2010/wordprocessingInk" xmlns:wne="http://schemas.microsoft.com/office/word/2006/wordml" xmlns:wps="http://schemas.microsoft.com/office/word/2010/wordprocessingShape" mc:Ignorable="w14 w15 wp14">
+<w:endnotes xmlns:wpc="http://schemas.microsoft.com/office/word/2010/wordprocessingCanvas" xmlns:cx="http://schemas.microsoft.com/office/drawing/2014/chartex" xmlns:cx1="http://schemas.microsoft.com/office/drawing/2015/9/8/chartex" xmlns:cx2="http://schemas.microsoft.com/office/drawing/2015/10/21/chartex" xmlns:cx3="http://schemas.microsoft.com/office/drawing/2016/5/9/chartex" xmlns:cx4="http://schemas.microsoft.com/office/drawing/2016/5/10/chartex" xmlns:cx5="http://schemas.microsoft.com/office/drawing/2016/5/11/chartex" xmlns:cx6="http://schemas.microsoft.com/office/drawing/2016/5/12/chartex" xmlns:cx7="http://schemas.microsoft.com/office/drawing/2016/5/13/chartex" xmlns:cx8="http://schemas.microsoft.com/office/drawing/2016/5/14/chartex" xmlns:mc="http://schemas.openxmlformats.org/markup-compatibility/2006" xmlns:aink="http://schemas.microsoft.com/office/drawing/2016/ink" xmlns:am3d="http://schemas.microsoft.com/office/drawing/2017/model3d" xmlns:o="urn:schemas-microsoft-com:office:office" xmlns:oel="http://schemas.microsoft.com/office/2019/extlst" xmlns:r="http://schemas.openxmlformats.org/officeDocument/2006/relationships" xmlns:m="http://schemas.openxmlformats.org/officeDocument/2006/math" xmlns:v="urn:schemas-microsoft-com:vml" xmlns:wp14="http://schemas.microsoft.com/office/word/2010/wordprocessingDrawing" xmlns:wp="http://schemas.openxmlformats.org/drawingml/2006/wordprocessingDrawing" xmlns:w10="urn:schemas-microsoft-com:office:word" xmlns:w="http://schemas.openxmlformats.org/wordprocessingml/2006/main" xmlns:w14="http://schemas.microsoft.com/office/word/2010/wordml" xmlns:w15="http://schemas.microsoft.com/office/word/2012/wordml" xmlns:w16cex="http://schemas.microsoft.com/office/word/2018/wordml/cex" xmlns:w16cid="http://schemas.microsoft.com/office/word/2016/wordml/cid" xmlns:w16="http://schemas.microsoft.com/office/word/2018/wordml" xmlns:w16sdtdh="http://schemas.microsoft.com/office/word/2020/wordml/sdtdatahash" xmlns:w16se="http://schemas.microsoft.com/office/word/2015/wordml/symex" xmlns:wpg="http://schemas.microsoft.com/office/word/2010/wordprocessingGroup" xmlns:wpi="http://schemas.microsoft.com/office/word/2010/wordprocessingInk" xmlns:wne="http://schemas.microsoft.com/office/word/2006/wordml" xmlns:wps="http://schemas.microsoft.com/office/word/2010/wordprocessingShape" mc:Ignorable="w14 w15 w16se w16cid w16 w16cex w16sdtdh wp14">
   <w:endnote w:type="separator" w:id="-1">
     <w:p>
       <w:pPr>
@@ -611,8 +572,38 @@
 </w:endnotes>
 </file>
 
+<file path=word/footer1.xml><?xml version="1.0" encoding="utf-8"?>
+<w:ftr xmlns:wpc="http://schemas.microsoft.com/office/word/2010/wordprocessingCanvas" xmlns:cx="http://schemas.microsoft.com/office/drawing/2014/chartex" xmlns:cx1="http://schemas.microsoft.com/office/drawing/2015/9/8/chartex" xmlns:cx2="http://schemas.microsoft.com/office/drawing/2015/10/21/chartex" xmlns:cx3="http://schemas.microsoft.com/office/drawing/2016/5/9/chartex" xmlns:cx4="http://schemas.microsoft.com/office/drawing/2016/5/10/chartex" xmlns:cx5="http://schemas.microsoft.com/office/drawing/2016/5/11/chartex" xmlns:cx6="http://schemas.microsoft.com/office/drawing/2016/5/12/chartex" xmlns:cx7="http://schemas.microsoft.com/office/drawing/2016/5/13/chartex" xmlns:cx8="http://schemas.microsoft.com/office/drawing/2016/5/14/chartex" xmlns:mc="http://schemas.openxmlformats.org/markup-compatibility/2006" xmlns:aink="http://schemas.microsoft.com/office/drawing/2016/ink" xmlns:am3d="http://schemas.microsoft.com/office/drawing/2017/model3d" xmlns:o="urn:schemas-microsoft-com:office:office" xmlns:oel="http://schemas.microsoft.com/office/2019/extlst" xmlns:r="http://schemas.openxmlformats.org/officeDocument/2006/relationships" xmlns:m="http://schemas.openxmlformats.org/officeDocument/2006/math" xmlns:v="urn:schemas-microsoft-com:vml" xmlns:wp14="http://schemas.microsoft.com/office/word/2010/wordprocessingDrawing" xmlns:wp="http://schemas.openxmlformats.org/drawingml/2006/wordprocessingDrawing" xmlns:w10="urn:schemas-microsoft-com:office:word" xmlns:w="http://schemas.openxmlformats.org/wordprocessingml/2006/main" xmlns:w14="http://schemas.microsoft.com/office/word/2010/wordml" xmlns:w15="http://schemas.microsoft.com/office/word/2012/wordml" xmlns:w16cex="http://schemas.microsoft.com/office/word/2018/wordml/cex" xmlns:w16cid="http://schemas.microsoft.com/office/word/2016/wordml/cid" xmlns:w16="http://schemas.microsoft.com/office/word/2018/wordml" xmlns:w16sdtdh="http://schemas.microsoft.com/office/word/2020/wordml/sdtdatahash" xmlns:w16se="http://schemas.microsoft.com/office/word/2015/wordml/symex" xmlns:wpg="http://schemas.microsoft.com/office/word/2010/wordprocessingGroup" xmlns:wpi="http://schemas.microsoft.com/office/word/2010/wordprocessingInk" xmlns:wne="http://schemas.microsoft.com/office/word/2006/wordml" xmlns:wps="http://schemas.microsoft.com/office/word/2010/wordprocessingShape" mc:Ignorable="w14 w15 w16se w16cid w16 w16cex w16sdtdh wp14">
+  <w:p>
+    <w:pPr>
+      <w:pStyle w:val="Piedepgina"/>
+    </w:pPr>
+  </w:p>
+</w:ftr>
+</file>
+
+<file path=word/footer2.xml><?xml version="1.0" encoding="utf-8"?>
+<w:ftr xmlns:wpc="http://schemas.microsoft.com/office/word/2010/wordprocessingCanvas" xmlns:cx="http://schemas.microsoft.com/office/drawing/2014/chartex" xmlns:cx1="http://schemas.microsoft.com/office/drawing/2015/9/8/chartex" xmlns:cx2="http://schemas.microsoft.com/office/drawing/2015/10/21/chartex" xmlns:cx3="http://schemas.microsoft.com/office/drawing/2016/5/9/chartex" xmlns:cx4="http://schemas.microsoft.com/office/drawing/2016/5/10/chartex" xmlns:cx5="http://schemas.microsoft.com/office/drawing/2016/5/11/chartex" xmlns:cx6="http://schemas.microsoft.com/office/drawing/2016/5/12/chartex" xmlns:cx7="http://schemas.microsoft.com/office/drawing/2016/5/13/chartex" xmlns:cx8="http://schemas.microsoft.com/office/drawing/2016/5/14/chartex" xmlns:mc="http://schemas.openxmlformats.org/markup-compatibility/2006" xmlns:aink="http://schemas.microsoft.com/office/drawing/2016/ink" xmlns:am3d="http://schemas.microsoft.com/office/drawing/2017/model3d" xmlns:o="urn:schemas-microsoft-com:office:office" xmlns:oel="http://schemas.microsoft.com/office/2019/extlst" xmlns:r="http://schemas.openxmlformats.org/officeDocument/2006/relationships" xmlns:m="http://schemas.openxmlformats.org/officeDocument/2006/math" xmlns:v="urn:schemas-microsoft-com:vml" xmlns:wp14="http://schemas.microsoft.com/office/word/2010/wordprocessingDrawing" xmlns:wp="http://schemas.openxmlformats.org/drawingml/2006/wordprocessingDrawing" xmlns:w10="urn:schemas-microsoft-com:office:word" xmlns:w="http://schemas.openxmlformats.org/wordprocessingml/2006/main" xmlns:w14="http://schemas.microsoft.com/office/word/2010/wordml" xmlns:w15="http://schemas.microsoft.com/office/word/2012/wordml" xmlns:w16cex="http://schemas.microsoft.com/office/word/2018/wordml/cex" xmlns:w16cid="http://schemas.microsoft.com/office/word/2016/wordml/cid" xmlns:w16="http://schemas.microsoft.com/office/word/2018/wordml" xmlns:w16sdtdh="http://schemas.microsoft.com/office/word/2020/wordml/sdtdatahash" xmlns:w16se="http://schemas.microsoft.com/office/word/2015/wordml/symex" xmlns:wpg="http://schemas.microsoft.com/office/word/2010/wordprocessingGroup" xmlns:wpi="http://schemas.microsoft.com/office/word/2010/wordprocessingInk" xmlns:wne="http://schemas.microsoft.com/office/word/2006/wordml" xmlns:wps="http://schemas.microsoft.com/office/word/2010/wordprocessingShape" mc:Ignorable="w14 w15 w16se w16cid w16 w16cex w16sdtdh wp14">
+  <w:p>
+    <w:pPr>
+      <w:pStyle w:val="Piedepgina"/>
+    </w:pPr>
+  </w:p>
+</w:ftr>
+</file>
+
+<file path=word/footer3.xml><?xml version="1.0" encoding="utf-8"?>
+<w:ftr xmlns:wpc="http://schemas.microsoft.com/office/word/2010/wordprocessingCanvas" xmlns:cx="http://schemas.microsoft.com/office/drawing/2014/chartex" xmlns:cx1="http://schemas.microsoft.com/office/drawing/2015/9/8/chartex" xmlns:cx2="http://schemas.microsoft.com/office/drawing/2015/10/21/chartex" xmlns:cx3="http://schemas.microsoft.com/office/drawing/2016/5/9/chartex" xmlns:cx4="http://schemas.microsoft.com/office/drawing/2016/5/10/chartex" xmlns:cx5="http://schemas.microsoft.com/office/drawing/2016/5/11/chartex" xmlns:cx6="http://schemas.microsoft.com/office/drawing/2016/5/12/chartex" xmlns:cx7="http://schemas.microsoft.com/office/drawing/2016/5/13/chartex" xmlns:cx8="http://schemas.microsoft.com/office/drawing/2016/5/14/chartex" xmlns:mc="http://schemas.openxmlformats.org/markup-compatibility/2006" xmlns:aink="http://schemas.microsoft.com/office/drawing/2016/ink" xmlns:am3d="http://schemas.microsoft.com/office/drawing/2017/model3d" xmlns:o="urn:schemas-microsoft-com:office:office" xmlns:oel="http://schemas.microsoft.com/office/2019/extlst" xmlns:r="http://schemas.openxmlformats.org/officeDocument/2006/relationships" xmlns:m="http://schemas.openxmlformats.org/officeDocument/2006/math" xmlns:v="urn:schemas-microsoft-com:vml" xmlns:wp14="http://schemas.microsoft.com/office/word/2010/wordprocessingDrawing" xmlns:wp="http://schemas.openxmlformats.org/drawingml/2006/wordprocessingDrawing" xmlns:w10="urn:schemas-microsoft-com:office:word" xmlns:w="http://schemas.openxmlformats.org/wordprocessingml/2006/main" xmlns:w14="http://schemas.microsoft.com/office/word/2010/wordml" xmlns:w15="http://schemas.microsoft.com/office/word/2012/wordml" xmlns:w16cex="http://schemas.microsoft.com/office/word/2018/wordml/cex" xmlns:w16cid="http://schemas.microsoft.com/office/word/2016/wordml/cid" xmlns:w16="http://schemas.microsoft.com/office/word/2018/wordml" xmlns:w16sdtdh="http://schemas.microsoft.com/office/word/2020/wordml/sdtdatahash" xmlns:w16se="http://schemas.microsoft.com/office/word/2015/wordml/symex" xmlns:wpg="http://schemas.microsoft.com/office/word/2010/wordprocessingGroup" xmlns:wpi="http://schemas.microsoft.com/office/word/2010/wordprocessingInk" xmlns:wne="http://schemas.microsoft.com/office/word/2006/wordml" xmlns:wps="http://schemas.microsoft.com/office/word/2010/wordprocessingShape" mc:Ignorable="w14 w15 w16se w16cid w16 w16cex w16sdtdh wp14">
+  <w:p>
+    <w:pPr>
+      <w:pStyle w:val="Piedepgina"/>
+    </w:pPr>
+  </w:p>
+</w:ftr>
+</file>
+
 <file path=word/footnotes.xml><?xml version="1.0" encoding="utf-8"?>
-<w:footnotes xmlns:wpc="http://schemas.microsoft.com/office/word/2010/wordprocessingCanvas" xmlns:mc="http://schemas.openxmlformats.org/markup-compatibility/2006" xmlns:o="urn:schemas-microsoft-com:office:office" xmlns:r="http://schemas.openxmlformats.org/officeDocument/2006/relationships" xmlns:m="http://schemas.openxmlformats.org/officeDocument/2006/math" xmlns:v="urn:schemas-microsoft-com:vml" xmlns:wp14="http://schemas.microsoft.com/office/word/2010/wordprocessingDrawing" xmlns:wp="http://schemas.openxmlformats.org/drawingml/2006/wordprocessingDrawing" xmlns:w10="urn:schemas-microsoft-com:office:word" xmlns:w="http://schemas.openxmlformats.org/wordprocessingml/2006/main" xmlns:w14="http://schemas.microsoft.com/office/word/2010/wordml" xmlns:w15="http://schemas.microsoft.com/office/word/2012/wordml" xmlns:wpg="http://schemas.microsoft.com/office/word/2010/wordprocessingGroup" xmlns:wpi="http://schemas.microsoft.com/office/word/2010/wordprocessingInk" xmlns:wne="http://schemas.microsoft.com/office/word/2006/wordml" xmlns:wps="http://schemas.microsoft.com/office/word/2010/wordprocessingShape" mc:Ignorable="w14 w15 wp14">
+<w:footnotes xmlns:wpc="http://schemas.microsoft.com/office/word/2010/wordprocessingCanvas" xmlns:cx="http://schemas.microsoft.com/office/drawing/2014/chartex" xmlns:cx1="http://schemas.microsoft.com/office/drawing/2015/9/8/chartex" xmlns:cx2="http://schemas.microsoft.com/office/drawing/2015/10/21/chartex" xmlns:cx3="http://schemas.microsoft.com/office/drawing/2016/5/9/chartex" xmlns:cx4="http://schemas.microsoft.com/office/drawing/2016/5/10/chartex" xmlns:cx5="http://schemas.microsoft.com/office/drawing/2016/5/11/chartex" xmlns:cx6="http://schemas.microsoft.com/office/drawing/2016/5/12/chartex" xmlns:cx7="http://schemas.microsoft.com/office/drawing/2016/5/13/chartex" xmlns:cx8="http://schemas.microsoft.com/office/drawing/2016/5/14/chartex" xmlns:mc="http://schemas.openxmlformats.org/markup-compatibility/2006" xmlns:aink="http://schemas.microsoft.com/office/drawing/2016/ink" xmlns:am3d="http://schemas.microsoft.com/office/drawing/2017/model3d" xmlns:o="urn:schemas-microsoft-com:office:office" xmlns:oel="http://schemas.microsoft.com/office/2019/extlst" xmlns:r="http://schemas.openxmlformats.org/officeDocument/2006/relationships" xmlns:m="http://schemas.openxmlformats.org/officeDocument/2006/math" xmlns:v="urn:schemas-microsoft-com:vml" xmlns:wp14="http://schemas.microsoft.com/office/word/2010/wordprocessingDrawing" xmlns:wp="http://schemas.openxmlformats.org/drawingml/2006/wordprocessingDrawing" xmlns:w10="urn:schemas-microsoft-com:office:word" xmlns:w="http://schemas.openxmlformats.org/wordprocessingml/2006/main" xmlns:w14="http://schemas.microsoft.com/office/word/2010/wordml" xmlns:w15="http://schemas.microsoft.com/office/word/2012/wordml" xmlns:w16cex="http://schemas.microsoft.com/office/word/2018/wordml/cex" xmlns:w16cid="http://schemas.microsoft.com/office/word/2016/wordml/cid" xmlns:w16="http://schemas.microsoft.com/office/word/2018/wordml" xmlns:w16sdtdh="http://schemas.microsoft.com/office/word/2020/wordml/sdtdatahash" xmlns:w16se="http://schemas.microsoft.com/office/word/2015/wordml/symex" xmlns:wpg="http://schemas.microsoft.com/office/word/2010/wordprocessingGroup" xmlns:wpi="http://schemas.microsoft.com/office/word/2010/wordprocessingInk" xmlns:wne="http://schemas.microsoft.com/office/word/2006/wordml" xmlns:wps="http://schemas.microsoft.com/office/word/2010/wordprocessingShape" mc:Ignorable="w14 w15 w16se w16cid w16 w16cex w16sdtdh wp14">
   <w:footnote w:type="separator" w:id="-1">
     <w:p>
       <w:pPr>
@@ -637,7 +628,17 @@
 </file>
 
 <file path=word/header1.xml><?xml version="1.0" encoding="utf-8"?>
-<w:hdr xmlns:wpc="http://schemas.microsoft.com/office/word/2010/wordprocessingCanvas" xmlns:mc="http://schemas.openxmlformats.org/markup-compatibility/2006" xmlns:o="urn:schemas-microsoft-com:office:office" xmlns:r="http://schemas.openxmlformats.org/officeDocument/2006/relationships" xmlns:m="http://schemas.openxmlformats.org/officeDocument/2006/math" xmlns:v="urn:schemas-microsoft-com:vml" xmlns:wp14="http://schemas.microsoft.com/office/word/2010/wordprocessingDrawing" xmlns:wp="http://schemas.openxmlformats.org/drawingml/2006/wordprocessingDrawing" xmlns:w10="urn:schemas-microsoft-com:office:word" xmlns:w="http://schemas.openxmlformats.org/wordprocessingml/2006/main" xmlns:w14="http://schemas.microsoft.com/office/word/2010/wordml" xmlns:w15="http://schemas.microsoft.com/office/word/2012/wordml" xmlns:wpg="http://schemas.microsoft.com/office/word/2010/wordprocessingGroup" xmlns:wpi="http://schemas.microsoft.com/office/word/2010/wordprocessingInk" xmlns:wne="http://schemas.microsoft.com/office/word/2006/wordml" xmlns:wps="http://schemas.microsoft.com/office/word/2010/wordprocessingShape" mc:Ignorable="w14 w15 wp14">
+<w:hdr xmlns:wpc="http://schemas.microsoft.com/office/word/2010/wordprocessingCanvas" xmlns:cx="http://schemas.microsoft.com/office/drawing/2014/chartex" xmlns:cx1="http://schemas.microsoft.com/office/drawing/2015/9/8/chartex" xmlns:cx2="http://schemas.microsoft.com/office/drawing/2015/10/21/chartex" xmlns:cx3="http://schemas.microsoft.com/office/drawing/2016/5/9/chartex" xmlns:cx4="http://schemas.microsoft.com/office/drawing/2016/5/10/chartex" xmlns:cx5="http://schemas.microsoft.com/office/drawing/2016/5/11/chartex" xmlns:cx6="http://schemas.microsoft.com/office/drawing/2016/5/12/chartex" xmlns:cx7="http://schemas.microsoft.com/office/drawing/2016/5/13/chartex" xmlns:cx8="http://schemas.microsoft.com/office/drawing/2016/5/14/chartex" xmlns:mc="http://schemas.openxmlformats.org/markup-compatibility/2006" xmlns:aink="http://schemas.microsoft.com/office/drawing/2016/ink" xmlns:am3d="http://schemas.microsoft.com/office/drawing/2017/model3d" xmlns:o="urn:schemas-microsoft-com:office:office" xmlns:oel="http://schemas.microsoft.com/office/2019/extlst" xmlns:r="http://schemas.openxmlformats.org/officeDocument/2006/relationships" xmlns:m="http://schemas.openxmlformats.org/officeDocument/2006/math" xmlns:v="urn:schemas-microsoft-com:vml" xmlns:wp14="http://schemas.microsoft.com/office/word/2010/wordprocessingDrawing" xmlns:wp="http://schemas.openxmlformats.org/drawingml/2006/wordprocessingDrawing" xmlns:w10="urn:schemas-microsoft-com:office:word" xmlns:w="http://schemas.openxmlformats.org/wordprocessingml/2006/main" xmlns:w14="http://schemas.microsoft.com/office/word/2010/wordml" xmlns:w15="http://schemas.microsoft.com/office/word/2012/wordml" xmlns:w16cex="http://schemas.microsoft.com/office/word/2018/wordml/cex" xmlns:w16cid="http://schemas.microsoft.com/office/word/2016/wordml/cid" xmlns:w16="http://schemas.microsoft.com/office/word/2018/wordml" xmlns:w16sdtdh="http://schemas.microsoft.com/office/word/2020/wordml/sdtdatahash" xmlns:w16se="http://schemas.microsoft.com/office/word/2015/wordml/symex" xmlns:wpg="http://schemas.microsoft.com/office/word/2010/wordprocessingGroup" xmlns:wpi="http://schemas.microsoft.com/office/word/2010/wordprocessingInk" xmlns:wne="http://schemas.microsoft.com/office/word/2006/wordml" xmlns:wps="http://schemas.microsoft.com/office/word/2010/wordprocessingShape" mc:Ignorable="w14 w15 w16se w16cid w16 w16cex w16sdtdh wp14">
+  <w:p>
+    <w:pPr>
+      <w:pStyle w:val="Encabezado"/>
+    </w:pPr>
+  </w:p>
+</w:hdr>
+</file>
+
+<file path=word/header2.xml><?xml version="1.0" encoding="utf-8"?>
+<w:hdr xmlns:wpc="http://schemas.microsoft.com/office/word/2010/wordprocessingCanvas" xmlns:cx="http://schemas.microsoft.com/office/drawing/2014/chartex" xmlns:cx1="http://schemas.microsoft.com/office/drawing/2015/9/8/chartex" xmlns:cx2="http://schemas.microsoft.com/office/drawing/2015/10/21/chartex" xmlns:cx3="http://schemas.microsoft.com/office/drawing/2016/5/9/chartex" xmlns:cx4="http://schemas.microsoft.com/office/drawing/2016/5/10/chartex" xmlns:cx5="http://schemas.microsoft.com/office/drawing/2016/5/11/chartex" xmlns:cx6="http://schemas.microsoft.com/office/drawing/2016/5/12/chartex" xmlns:cx7="http://schemas.microsoft.com/office/drawing/2016/5/13/chartex" xmlns:cx8="http://schemas.microsoft.com/office/drawing/2016/5/14/chartex" xmlns:mc="http://schemas.openxmlformats.org/markup-compatibility/2006" xmlns:aink="http://schemas.microsoft.com/office/drawing/2016/ink" xmlns:am3d="http://schemas.microsoft.com/office/drawing/2017/model3d" xmlns:o="urn:schemas-microsoft-com:office:office" xmlns:oel="http://schemas.microsoft.com/office/2019/extlst" xmlns:r="http://schemas.openxmlformats.org/officeDocument/2006/relationships" xmlns:m="http://schemas.openxmlformats.org/officeDocument/2006/math" xmlns:v="urn:schemas-microsoft-com:vml" xmlns:wp14="http://schemas.microsoft.com/office/word/2010/wordprocessingDrawing" xmlns:wp="http://schemas.openxmlformats.org/drawingml/2006/wordprocessingDrawing" xmlns:w10="urn:schemas-microsoft-com:office:word" xmlns:w="http://schemas.openxmlformats.org/wordprocessingml/2006/main" xmlns:w14="http://schemas.microsoft.com/office/word/2010/wordml" xmlns:w15="http://schemas.microsoft.com/office/word/2012/wordml" xmlns:w16cex="http://schemas.microsoft.com/office/word/2018/wordml/cex" xmlns:w16cid="http://schemas.microsoft.com/office/word/2016/wordml/cid" xmlns:w16="http://schemas.microsoft.com/office/word/2018/wordml" xmlns:w16sdtdh="http://schemas.microsoft.com/office/word/2020/wordml/sdtdatahash" xmlns:w16se="http://schemas.microsoft.com/office/word/2015/wordml/symex" xmlns:wpg="http://schemas.microsoft.com/office/word/2010/wordprocessingGroup" xmlns:wpi="http://schemas.microsoft.com/office/word/2010/wordprocessingInk" xmlns:wne="http://schemas.microsoft.com/office/word/2006/wordml" xmlns:wps="http://schemas.microsoft.com/office/word/2010/wordprocessingShape" mc:Ignorable="w14 w15 w16se w16cid w16 w16cex w16sdtdh wp14">
   <w:p>
     <w:pPr>
       <w:pStyle w:val="Encabezado"/>
@@ -726,13 +727,8 @@
                             <w:t xml:space="preserve">de </w:t>
                           </w:r>
                           <w:r>
-                            <w:t xml:space="preserve">Renda Garantida </w:t>
+                            <w:t>Renda Garantida Ciutadana</w:t>
                           </w:r>
-                          <w:proofErr w:type="spellStart"/>
-                          <w:r>
-                            <w:t>Ciutadana</w:t>
-                          </w:r>
-                          <w:proofErr w:type="spellEnd"/>
                         </w:p>
                       </w:txbxContent>
                     </wps:txbx>
@@ -756,7 +752,7 @@
         </mc:Choice>
         <mc:Fallback>
           <w:pict>
-            <v:rect w14:anchorId="2479D3D5" id="Rectángulo 197" o:spid="_x0000_s1026" style="position:absolute;margin-left:0;margin-top:0;width:468.5pt;height:21.3pt;z-index:-251657216;visibility:visible;mso-wrap-style:square;mso-width-percent:1000;mso-height-percent:27;mso-top-percent:45;mso-wrap-distance-left:9.35pt;mso-wrap-distance-top:0;mso-wrap-distance-right:9.35pt;mso-wrap-distance-bottom:0;mso-position-horizontal:center;mso-position-horizontal-relative:margin;mso-position-vertical-relative:page;mso-width-percent:1000;mso-height-percent:27;mso-top-percent:45;mso-width-relative:margin;mso-height-relative:page;v-text-anchor:middle" o:gfxdata="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" o:allowoverlap="f" fillcolor="#5b9bd5 [3204]" stroked="f" strokeweight="1pt">
+            <v:rect w14:anchorId="2479D3D5" id="Rectángulo 197" o:spid="_x0000_s1026" style="position:absolute;margin-left:0;margin-top:0;width:468.5pt;height:21.3pt;z-index:-251657216;visibility:visible;mso-wrap-style:square;mso-width-percent:1000;mso-height-percent:27;mso-top-percent:45;mso-wrap-distance-left:9.35pt;mso-wrap-distance-top:0;mso-wrap-distance-right:9.35pt;mso-wrap-distance-bottom:0;mso-position-horizontal:center;mso-position-horizontal-relative:margin;mso-position-vertical-relative:page;mso-width-percent:1000;mso-height-percent:27;mso-top-percent:45;mso-width-relative:margin;mso-height-relative:page;v-text-anchor:middle" o:gfxdata="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" o:allowoverlap="f" fillcolor="#5b9bd5 [3204]" stroked="f" strokeweight="1pt">
               <v:textbox style="mso-fit-shape-to-text:t">
                 <w:txbxContent>
                   <w:p>
@@ -771,13 +767,8 @@
                       <w:t xml:space="preserve">de </w:t>
                     </w:r>
                     <w:r>
-                      <w:t xml:space="preserve">Renda Garantida </w:t>
+                      <w:t>Renda Garantida Ciutadana</w:t>
                     </w:r>
-                    <w:proofErr w:type="spellStart"/>
-                    <w:r>
-                      <w:t>Ciutadana</w:t>
-                    </w:r>
-                    <w:proofErr w:type="spellEnd"/>
                   </w:p>
                 </w:txbxContent>
               </v:textbox>
@@ -791,8 +782,18 @@
 </w:hdr>
 </file>
 
+<file path=word/header3.xml><?xml version="1.0" encoding="utf-8"?>
+<w:hdr xmlns:wpc="http://schemas.microsoft.com/office/word/2010/wordprocessingCanvas" xmlns:cx="http://schemas.microsoft.com/office/drawing/2014/chartex" xmlns:cx1="http://schemas.microsoft.com/office/drawing/2015/9/8/chartex" xmlns:cx2="http://schemas.microsoft.com/office/drawing/2015/10/21/chartex" xmlns:cx3="http://schemas.microsoft.com/office/drawing/2016/5/9/chartex" xmlns:cx4="http://schemas.microsoft.com/office/drawing/2016/5/10/chartex" xmlns:cx5="http://schemas.microsoft.com/office/drawing/2016/5/11/chartex" xmlns:cx6="http://schemas.microsoft.com/office/drawing/2016/5/12/chartex" xmlns:cx7="http://schemas.microsoft.com/office/drawing/2016/5/13/chartex" xmlns:cx8="http://schemas.microsoft.com/office/drawing/2016/5/14/chartex" xmlns:mc="http://schemas.openxmlformats.org/markup-compatibility/2006" xmlns:aink="http://schemas.microsoft.com/office/drawing/2016/ink" xmlns:am3d="http://schemas.microsoft.com/office/drawing/2017/model3d" xmlns:o="urn:schemas-microsoft-com:office:office" xmlns:oel="http://schemas.microsoft.com/office/2019/extlst" xmlns:r="http://schemas.openxmlformats.org/officeDocument/2006/relationships" xmlns:m="http://schemas.openxmlformats.org/officeDocument/2006/math" xmlns:v="urn:schemas-microsoft-com:vml" xmlns:wp14="http://schemas.microsoft.com/office/word/2010/wordprocessingDrawing" xmlns:wp="http://schemas.openxmlformats.org/drawingml/2006/wordprocessingDrawing" xmlns:w10="urn:schemas-microsoft-com:office:word" xmlns:w="http://schemas.openxmlformats.org/wordprocessingml/2006/main" xmlns:w14="http://schemas.microsoft.com/office/word/2010/wordml" xmlns:w15="http://schemas.microsoft.com/office/word/2012/wordml" xmlns:w16cex="http://schemas.microsoft.com/office/word/2018/wordml/cex" xmlns:w16cid="http://schemas.microsoft.com/office/word/2016/wordml/cid" xmlns:w16="http://schemas.microsoft.com/office/word/2018/wordml" xmlns:w16sdtdh="http://schemas.microsoft.com/office/word/2020/wordml/sdtdatahash" xmlns:w16se="http://schemas.microsoft.com/office/word/2015/wordml/symex" xmlns:wpg="http://schemas.microsoft.com/office/word/2010/wordprocessingGroup" xmlns:wpi="http://schemas.microsoft.com/office/word/2010/wordprocessingInk" xmlns:wne="http://schemas.microsoft.com/office/word/2006/wordml" xmlns:wps="http://schemas.microsoft.com/office/word/2010/wordprocessingShape" mc:Ignorable="w14 w15 w16se w16cid w16 w16cex w16sdtdh wp14">
+  <w:p>
+    <w:pPr>
+      <w:pStyle w:val="Encabezado"/>
+    </w:pPr>
+  </w:p>
+</w:hdr>
+</file>
+
 <file path=word/numbering.xml><?xml version="1.0" encoding="utf-8"?>
-<w:numbering xmlns:wpc="http://schemas.microsoft.com/office/word/2010/wordprocessingCanvas" xmlns:mc="http://schemas.openxmlformats.org/markup-compatibility/2006" xmlns:o="urn:schemas-microsoft-com:office:office" xmlns:r="http://schemas.openxmlformats.org/officeDocument/2006/relationships" xmlns:m="http://schemas.openxmlformats.org/officeDocument/2006/math" xmlns:v="urn:schemas-microsoft-com:vml" xmlns:wp14="http://schemas.microsoft.com/office/word/2010/wordprocessingDrawing" xmlns:wp="http://schemas.openxmlformats.org/drawingml/2006/wordprocessingDrawing" xmlns:w10="urn:schemas-microsoft-com:office:word" xmlns:w="http://schemas.openxmlformats.org/wordprocessingml/2006/main" xmlns:w14="http://schemas.microsoft.com/office/word/2010/wordml" xmlns:w15="http://schemas.microsoft.com/office/word/2012/wordml" xmlns:wpg="http://schemas.microsoft.com/office/word/2010/wordprocessingGroup" xmlns:wpi="http://schemas.microsoft.com/office/word/2010/wordprocessingInk" xmlns:wne="http://schemas.microsoft.com/office/word/2006/wordml" xmlns:wps="http://schemas.microsoft.com/office/word/2010/wordprocessingShape" mc:Ignorable="w14 w15 wp14">
+<w:numbering xmlns:wpc="http://schemas.microsoft.com/office/word/2010/wordprocessingCanvas" xmlns:cx="http://schemas.microsoft.com/office/drawing/2014/chartex" xmlns:cx1="http://schemas.microsoft.com/office/drawing/2015/9/8/chartex" xmlns:cx2="http://schemas.microsoft.com/office/drawing/2015/10/21/chartex" xmlns:cx3="http://schemas.microsoft.com/office/drawing/2016/5/9/chartex" xmlns:cx4="http://schemas.microsoft.com/office/drawing/2016/5/10/chartex" xmlns:cx5="http://schemas.microsoft.com/office/drawing/2016/5/11/chartex" xmlns:cx6="http://schemas.microsoft.com/office/drawing/2016/5/12/chartex" xmlns:cx7="http://schemas.microsoft.com/office/drawing/2016/5/13/chartex" xmlns:cx8="http://schemas.microsoft.com/office/drawing/2016/5/14/chartex" xmlns:mc="http://schemas.openxmlformats.org/markup-compatibility/2006" xmlns:aink="http://schemas.microsoft.com/office/drawing/2016/ink" xmlns:am3d="http://schemas.microsoft.com/office/drawing/2017/model3d" xmlns:o="urn:schemas-microsoft-com:office:office" xmlns:oel="http://schemas.microsoft.com/office/2019/extlst" xmlns:r="http://schemas.openxmlformats.org/officeDocument/2006/relationships" xmlns:m="http://schemas.openxmlformats.org/officeDocument/2006/math" xmlns:v="urn:schemas-microsoft-com:vml" xmlns:wp14="http://schemas.microsoft.com/office/word/2010/wordprocessingDrawing" xmlns:wp="http://schemas.openxmlformats.org/drawingml/2006/wordprocessingDrawing" xmlns:w10="urn:schemas-microsoft-com:office:word" xmlns:w="http://schemas.openxmlformats.org/wordprocessingml/2006/main" xmlns:w14="http://schemas.microsoft.com/office/word/2010/wordml" xmlns:w15="http://schemas.microsoft.com/office/word/2012/wordml" xmlns:w16cex="http://schemas.microsoft.com/office/word/2018/wordml/cex" xmlns:w16cid="http://schemas.microsoft.com/office/word/2016/wordml/cid" xmlns:w16="http://schemas.microsoft.com/office/word/2018/wordml" xmlns:w16sdtdh="http://schemas.microsoft.com/office/word/2020/wordml/sdtdatahash" xmlns:w16se="http://schemas.microsoft.com/office/word/2015/wordml/symex" xmlns:wpg="http://schemas.microsoft.com/office/word/2010/wordprocessingGroup" xmlns:wpi="http://schemas.microsoft.com/office/word/2010/wordprocessingInk" xmlns:wne="http://schemas.microsoft.com/office/word/2006/wordml" xmlns:wps="http://schemas.microsoft.com/office/word/2010/wordprocessingShape" mc:Ignorable="w14 w15 w16se w16cid w16 w16cex w16sdtdh wp14">
   <w:abstractNum w:abstractNumId="0" w15:restartNumberingAfterBreak="0">
     <w:nsid w:val="49C604D3"/>
     <w:multiLevelType w:val="hybridMultilevel"/>
@@ -922,7 +923,7 @@
         <w:rFonts w:ascii="Calibri" w:eastAsiaTheme="minorHAnsi" w:hAnsi="Calibri" w:cs="Calibri" w:hint="default"/>
       </w:rPr>
     </w:lvl>
-    <w:lvl w:ilvl="1" w:tplc="04030003" w:tentative="1">
+    <w:lvl w:ilvl="1" w:tplc="04030003">
       <w:start w:val="1"/>
       <w:numFmt w:val="bullet"/>
       <w:lvlText w:val="o"/>
@@ -934,7 +935,7 @@
         <w:rFonts w:ascii="Courier New" w:hAnsi="Courier New" w:cs="Courier New" w:hint="default"/>
       </w:rPr>
     </w:lvl>
-    <w:lvl w:ilvl="2" w:tplc="04030005" w:tentative="1">
+    <w:lvl w:ilvl="2" w:tplc="04030005">
       <w:start w:val="1"/>
       <w:numFmt w:val="bullet"/>
       <w:lvlText w:val=""/>
@@ -1133,20 +1134,20 @@
       </w:rPr>
     </w:lvl>
   </w:abstractNum>
-  <w:num w:numId="1">
+  <w:num w:numId="1" w16cid:durableId="884103012">
     <w:abstractNumId w:val="2"/>
   </w:num>
-  <w:num w:numId="2">
+  <w:num w:numId="2" w16cid:durableId="81413511">
     <w:abstractNumId w:val="0"/>
   </w:num>
-  <w:num w:numId="3">
+  <w:num w:numId="3" w16cid:durableId="1429351775">
     <w:abstractNumId w:val="1"/>
   </w:num>
 </w:numbering>
 </file>
 
 <file path=word/styles.xml><?xml version="1.0" encoding="utf-8"?>
-<w:styles xmlns:mc="http://schemas.openxmlformats.org/markup-compatibility/2006" xmlns:r="http://schemas.openxmlformats.org/officeDocument/2006/relationships" xmlns:w="http://schemas.openxmlformats.org/wordprocessingml/2006/main" xmlns:w14="http://schemas.microsoft.com/office/word/2010/wordml" xmlns:w15="http://schemas.microsoft.com/office/word/2012/wordml" mc:Ignorable="w14 w15">
+<w:styles xmlns:mc="http://schemas.openxmlformats.org/markup-compatibility/2006" xmlns:r="http://schemas.openxmlformats.org/officeDocument/2006/relationships" xmlns:w="http://schemas.openxmlformats.org/wordprocessingml/2006/main" xmlns:w14="http://schemas.microsoft.com/office/word/2010/wordml" xmlns:w15="http://schemas.microsoft.com/office/word/2012/wordml" xmlns:w16cex="http://schemas.microsoft.com/office/word/2018/wordml/cex" xmlns:w16cid="http://schemas.microsoft.com/office/word/2016/wordml/cid" xmlns:w16="http://schemas.microsoft.com/office/word/2018/wordml" xmlns:w16sdtdh="http://schemas.microsoft.com/office/word/2020/wordml/sdtdatahash" xmlns:w16se="http://schemas.microsoft.com/office/word/2015/wordml/symex" mc:Ignorable="w14 w15 w16se w16cid w16 w16cex w16sdtdh">
   <w:docDefaults>
     <w:rPrDefault>
       <w:rPr>
@@ -1162,7 +1163,7 @@
       </w:pPr>
     </w:pPrDefault>
   </w:docDefaults>
-  <w:latentStyles w:defLockedState="0" w:defUIPriority="99" w:defSemiHidden="0" w:defUnhideWhenUsed="0" w:defQFormat="0" w:count="371">
+  <w:latentStyles w:defLockedState="0" w:defUIPriority="99" w:defSemiHidden="0" w:defUnhideWhenUsed="0" w:defQFormat="0" w:count="376">
     <w:lsdException w:name="Normal" w:uiPriority="0" w:qFormat="1"/>
     <w:lsdException w:name="heading 1" w:uiPriority="9" w:qFormat="1"/>
     <w:lsdException w:name="heading 2" w:semiHidden="1" w:uiPriority="9" w:unhideWhenUsed="1" w:qFormat="1"/>
@@ -1534,6 +1535,11 @@
     <w:lsdException w:name="List Table 5 Dark Accent 6" w:uiPriority="50"/>
     <w:lsdException w:name="List Table 6 Colorful Accent 6" w:uiPriority="51"/>
     <w:lsdException w:name="List Table 7 Colorful Accent 6" w:uiPriority="52"/>
+    <w:lsdException w:name="Mention" w:semiHidden="1" w:unhideWhenUsed="1"/>
+    <w:lsdException w:name="Smart Hyperlink" w:semiHidden="1" w:unhideWhenUsed="1"/>
+    <w:lsdException w:name="Hashtag" w:semiHidden="1" w:unhideWhenUsed="1"/>
+    <w:lsdException w:name="Unresolved Mention" w:semiHidden="1" w:unhideWhenUsed="1"/>
+    <w:lsdException w:name="Smart Link" w:semiHidden="1" w:unhideWhenUsed="1"/>
   </w:latentStyles>
   <w:style w:type="paragraph" w:default="1" w:styleId="Normal">
     <w:name w:val="Normal"/>
@@ -1629,7 +1635,7 @@
       </w:tblBorders>
     </w:tblPr>
   </w:style>
-  <w:style w:type="table" w:styleId="Tabladecuadrcula5oscura-nfasis1">
+  <w:style w:type="table" w:styleId="Tablaconcuadrcula5oscura-nfasis1">
     <w:name w:val="Grid Table 5 Dark Accent 1"/>
     <w:basedOn w:val="Tablanormal"/>
     <w:uiPriority w:val="50"/>

</xml_diff>